<commit_message>
Correcion chartering report del follow up
</commit_message>
<xml_diff>
--- a/reports/Group/Chartering Report.docx
+++ b/reports/Group/Chartering Report.docx
@@ -1644,7 +1644,6 @@
       </w:pPr>
       <w:bookmarkStart w:id="0" w:name="_Toc908696616"/>
       <w:r>
-        <w:lastRenderedPageBreak/>
         <w:t xml:space="preserve">1. </w:t>
       </w:r>
       <w:r>
@@ -1753,7 +1752,6 @@
       </w:pPr>
       <w:bookmarkStart w:id="1" w:name="_Toc1454593260"/>
       <w:r>
-        <w:lastRenderedPageBreak/>
         <w:t xml:space="preserve">2. </w:t>
       </w:r>
       <w:r>
@@ -2117,7 +2115,6 @@
       </w:pPr>
       <w:bookmarkStart w:id="2" w:name="_Toc1346953334"/>
       <w:r>
-        <w:lastRenderedPageBreak/>
         <w:t xml:space="preserve">3. </w:t>
       </w:r>
       <w:r>
@@ -2238,7 +2235,6 @@
       </w:pPr>
       <w:bookmarkStart w:id="3" w:name="_Toc1996787267"/>
       <w:r>
-        <w:lastRenderedPageBreak/>
         <w:t>4. Contenido</w:t>
       </w:r>
       <w:bookmarkEnd w:id="3"/>
@@ -2415,7 +2411,6 @@
         <w:rPr>
           <w:rFonts w:ascii="Aptos Display" w:eastAsia="Aptos Display" w:hAnsi="Aptos Display" w:cs="Aptos Display"/>
         </w:rPr>
-        <w:lastRenderedPageBreak/>
         <w:t xml:space="preserve">4.2 </w:t>
       </w:r>
       <w:r>
@@ -3624,100 +3619,122 @@
         <w:pStyle w:val="Ttulo2"/>
         <w:rPr>
           <w:rFonts w:ascii="Aptos Display" w:eastAsia="Aptos Display" w:hAnsi="Aptos Display" w:cs="Aptos Display"/>
-          <w:lang w:val="en-US"/>
         </w:rPr>
       </w:pPr>
       <w:bookmarkStart w:id="6" w:name="_Toc481369548"/>
       <w:r>
         <w:rPr>
           <w:rFonts w:ascii="Aptos Display" w:eastAsia="Aptos Display" w:hAnsi="Aptos Display" w:cs="Aptos Display"/>
-          <w:lang w:val="en-US"/>
-        </w:rPr>
-        <w:lastRenderedPageBreak/>
+        </w:rPr>
         <w:t xml:space="preserve">4.3 </w:t>
       </w:r>
+      <w:r>
+        <w:rPr>
+          <w:rFonts w:ascii="Aptos Display" w:eastAsia="Aptos Display" w:hAnsi="Aptos Display" w:cs="Aptos Display"/>
+        </w:rPr>
+        <w:t>Compromiso del equipo</w:t>
+      </w:r>
+      <w:bookmarkEnd w:id="6"/>
+    </w:p>
+    <w:p>
+      <w:pPr>
+        <w:rPr>
+          <w:rFonts w:ascii="Calibri Light" w:eastAsia="Calibri Light" w:hAnsi="Calibri Light" w:cs="Calibri Light"/>
+          <w:sz w:val="22"/>
+          <w:szCs w:val="22"/>
+        </w:rPr>
+      </w:pPr>
+      <w:r>
+        <w:rPr>
+          <w:rFonts w:ascii="Calibri Light" w:eastAsia="Calibri Light" w:hAnsi="Calibri Light" w:cs="Calibri Light"/>
+          <w:sz w:val="22"/>
+          <w:szCs w:val="22"/>
+        </w:rPr>
+        <w:t>Con el conocimiento de c</w:t>
+      </w:r>
+      <w:r>
+        <w:rPr>
+          <w:rFonts w:ascii="Calibri Light" w:eastAsia="Calibri Light" w:hAnsi="Calibri Light" w:cs="Calibri Light"/>
+          <w:sz w:val="22"/>
+          <w:szCs w:val="22"/>
+        </w:rPr>
+        <w:t>ausa de como se evaluará el proyecto</w:t>
+      </w:r>
+      <w:r>
+        <w:rPr>
+          <w:rFonts w:ascii="Calibri Light" w:eastAsia="Calibri Light" w:hAnsi="Calibri Light" w:cs="Calibri Light"/>
+          <w:sz w:val="22"/>
+          <w:szCs w:val="22"/>
+        </w:rPr>
+        <w:t xml:space="preserve"> y </w:t>
+      </w:r>
+      <w:r>
+        <w:rPr>
+          <w:rFonts w:ascii="Calibri Light" w:eastAsia="Calibri Light" w:hAnsi="Calibri Light" w:cs="Calibri Light"/>
+          <w:sz w:val="22"/>
+          <w:szCs w:val="22"/>
+        </w:rPr>
+        <w:t xml:space="preserve">de </w:t>
+      </w:r>
+      <w:r>
+        <w:rPr>
+          <w:rFonts w:ascii="Calibri Light" w:eastAsia="Calibri Light" w:hAnsi="Calibri Light" w:cs="Calibri Light"/>
+          <w:sz w:val="22"/>
+          <w:szCs w:val="22"/>
+        </w:rPr>
+        <w:t>cómo</w:t>
+      </w:r>
+      <w:r>
+        <w:rPr>
+          <w:rFonts w:ascii="Calibri Light" w:eastAsia="Calibri Light" w:hAnsi="Calibri Light" w:cs="Calibri Light"/>
+          <w:sz w:val="22"/>
+          <w:szCs w:val="22"/>
+        </w:rPr>
+        <w:t xml:space="preserve"> funcionan los “</w:t>
+      </w:r>
       <w:proofErr w:type="spellStart"/>
       <w:r>
         <w:rPr>
-          <w:rFonts w:ascii="Aptos Display" w:eastAsia="Aptos Display" w:hAnsi="Aptos Display" w:cs="Aptos Display"/>
-          <w:lang w:val="en-US"/>
-        </w:rPr>
-        <w:t>Compromiso</w:t>
+          <w:rFonts w:ascii="Calibri Light" w:eastAsia="Calibri Light" w:hAnsi="Calibri Light" w:cs="Calibri Light"/>
+          <w:sz w:val="22"/>
+          <w:szCs w:val="22"/>
+        </w:rPr>
+        <w:t>mandatory</w:t>
       </w:r>
       <w:proofErr w:type="spellEnd"/>
       <w:r>
         <w:rPr>
-          <w:rFonts w:ascii="Aptos Display" w:eastAsia="Aptos Display" w:hAnsi="Aptos Display" w:cs="Aptos Display"/>
-          <w:lang w:val="en-US"/>
-        </w:rPr>
-        <w:t xml:space="preserve"> del </w:t>
+          <w:rFonts w:ascii="Calibri Light" w:eastAsia="Calibri Light" w:hAnsi="Calibri Light" w:cs="Calibri Light"/>
+          <w:sz w:val="22"/>
+          <w:szCs w:val="22"/>
+        </w:rPr>
+        <w:t xml:space="preserve"> </w:t>
       </w:r>
       <w:proofErr w:type="spellStart"/>
       <w:r>
         <w:rPr>
-          <w:rFonts w:ascii="Aptos Display" w:eastAsia="Aptos Display" w:hAnsi="Aptos Display" w:cs="Aptos Display"/>
-          <w:lang w:val="en-US"/>
-        </w:rPr>
-        <w:t>equipo</w:t>
-      </w:r>
-      <w:bookmarkEnd w:id="6"/>
+          <w:rFonts w:ascii="Calibri Light" w:eastAsia="Calibri Light" w:hAnsi="Calibri Light" w:cs="Calibri Light"/>
+          <w:sz w:val="22"/>
+          <w:szCs w:val="22"/>
+        </w:rPr>
+        <w:t>requirements</w:t>
+      </w:r>
       <w:proofErr w:type="spellEnd"/>
-    </w:p>
-    <w:p>
-      <w:pPr>
-        <w:rPr>
-          <w:rFonts w:ascii="Calibri Light" w:eastAsia="Calibri Light" w:hAnsi="Calibri Light" w:cs="Calibri Light"/>
-          <w:sz w:val="22"/>
-          <w:szCs w:val="22"/>
-        </w:rPr>
-      </w:pPr>
-      <w:r>
-        <w:rPr>
-          <w:rFonts w:ascii="Calibri Light" w:eastAsia="Calibri Light" w:hAnsi="Calibri Light" w:cs="Calibri Light"/>
-          <w:sz w:val="22"/>
-          <w:szCs w:val="22"/>
-        </w:rPr>
-        <w:t>Con el conocimiento de c</w:t>
-      </w:r>
-      <w:r>
-        <w:rPr>
-          <w:rFonts w:ascii="Calibri Light" w:eastAsia="Calibri Light" w:hAnsi="Calibri Light" w:cs="Calibri Light"/>
-          <w:sz w:val="22"/>
-          <w:szCs w:val="22"/>
-        </w:rPr>
-        <w:t>ausa de como se evaluará el proyecto</w:t>
-      </w:r>
-      <w:r>
-        <w:rPr>
-          <w:rFonts w:ascii="Calibri Light" w:eastAsia="Calibri Light" w:hAnsi="Calibri Light" w:cs="Calibri Light"/>
-          <w:sz w:val="22"/>
-          <w:szCs w:val="22"/>
-        </w:rPr>
-        <w:t xml:space="preserve"> y </w:t>
-      </w:r>
-      <w:r>
-        <w:rPr>
-          <w:rFonts w:ascii="Calibri Light" w:eastAsia="Calibri Light" w:hAnsi="Calibri Light" w:cs="Calibri Light"/>
-          <w:sz w:val="22"/>
-          <w:szCs w:val="22"/>
-        </w:rPr>
-        <w:t xml:space="preserve">de </w:t>
-      </w:r>
-      <w:r>
-        <w:rPr>
-          <w:rFonts w:ascii="Calibri Light" w:eastAsia="Calibri Light" w:hAnsi="Calibri Light" w:cs="Calibri Light"/>
-          <w:sz w:val="22"/>
-          <w:szCs w:val="22"/>
-        </w:rPr>
-        <w:t>cómo</w:t>
-      </w:r>
-      <w:r>
-        <w:rPr>
-          <w:rFonts w:ascii="Calibri Light" w:eastAsia="Calibri Light" w:hAnsi="Calibri Light" w:cs="Calibri Light"/>
-          <w:sz w:val="22"/>
-          <w:szCs w:val="22"/>
-        </w:rPr>
-        <w:t xml:space="preserve"> funcionan los “</w:t>
+      <w:r>
+        <w:rPr>
+          <w:rFonts w:ascii="Calibri Light" w:eastAsia="Calibri Light" w:hAnsi="Calibri Light" w:cs="Calibri Light"/>
+          <w:sz w:val="22"/>
+          <w:szCs w:val="22"/>
+        </w:rPr>
+        <w:t>” y</w:t>
+      </w:r>
+      <w:r>
+        <w:rPr>
+          <w:rFonts w:ascii="Calibri Light" w:eastAsia="Calibri Light" w:hAnsi="Calibri Light" w:cs="Calibri Light"/>
+          <w:sz w:val="22"/>
+          <w:szCs w:val="22"/>
+        </w:rPr>
+        <w:t xml:space="preserve"> “</w:t>
       </w:r>
       <w:proofErr w:type="spellStart"/>
       <w:r>
@@ -3726,7 +3743,7 @@
           <w:sz w:val="22"/>
           <w:szCs w:val="22"/>
         </w:rPr>
-        <w:t>mandatory</w:t>
+        <w:t>supplementary</w:t>
       </w:r>
       <w:proofErr w:type="spellEnd"/>
       <w:r>
@@ -3753,50 +3770,6 @@
           <w:sz w:val="22"/>
           <w:szCs w:val="22"/>
         </w:rPr>
-        <w:t>” y</w:t>
-      </w:r>
-      <w:r>
-        <w:rPr>
-          <w:rFonts w:ascii="Calibri Light" w:eastAsia="Calibri Light" w:hAnsi="Calibri Light" w:cs="Calibri Light"/>
-          <w:sz w:val="22"/>
-          <w:szCs w:val="22"/>
-        </w:rPr>
-        <w:t xml:space="preserve"> “</w:t>
-      </w:r>
-      <w:proofErr w:type="spellStart"/>
-      <w:r>
-        <w:rPr>
-          <w:rFonts w:ascii="Calibri Light" w:eastAsia="Calibri Light" w:hAnsi="Calibri Light" w:cs="Calibri Light"/>
-          <w:sz w:val="22"/>
-          <w:szCs w:val="22"/>
-        </w:rPr>
-        <w:t>supplementary</w:t>
-      </w:r>
-      <w:proofErr w:type="spellEnd"/>
-      <w:r>
-        <w:rPr>
-          <w:rFonts w:ascii="Calibri Light" w:eastAsia="Calibri Light" w:hAnsi="Calibri Light" w:cs="Calibri Light"/>
-          <w:sz w:val="22"/>
-          <w:szCs w:val="22"/>
-        </w:rPr>
-        <w:t xml:space="preserve"> </w:t>
-      </w:r>
-      <w:proofErr w:type="spellStart"/>
-      <w:r>
-        <w:rPr>
-          <w:rFonts w:ascii="Calibri Light" w:eastAsia="Calibri Light" w:hAnsi="Calibri Light" w:cs="Calibri Light"/>
-          <w:sz w:val="22"/>
-          <w:szCs w:val="22"/>
-        </w:rPr>
-        <w:t>requirements</w:t>
-      </w:r>
-      <w:proofErr w:type="spellEnd"/>
-      <w:r>
-        <w:rPr>
-          <w:rFonts w:ascii="Calibri Light" w:eastAsia="Calibri Light" w:hAnsi="Calibri Light" w:cs="Calibri Light"/>
-          <w:sz w:val="22"/>
-          <w:szCs w:val="22"/>
-        </w:rPr>
         <w:t>”</w:t>
       </w:r>
       <w:r>
@@ -3805,15 +3778,33 @@
           <w:sz w:val="22"/>
           <w:szCs w:val="22"/>
         </w:rPr>
-        <w:t xml:space="preserve"> nos comprometemos como grupo a optar como nota </w:t>
-      </w:r>
-      <w:r>
-        <w:rPr>
-          <w:rFonts w:ascii="Calibri Light" w:eastAsia="Calibri Light" w:hAnsi="Calibri Light" w:cs="Calibri Light"/>
-          <w:sz w:val="22"/>
-          <w:szCs w:val="22"/>
-        </w:rPr>
-        <w:t xml:space="preserve">mínimo a llegar al </w:t>
+        <w:t xml:space="preserve"> nos comprometemos como grupo a optar como </w:t>
+      </w:r>
+      <w:proofErr w:type="gramStart"/>
+      <w:r>
+        <w:rPr>
+          <w:rFonts w:ascii="Calibri Light" w:eastAsia="Calibri Light" w:hAnsi="Calibri Light" w:cs="Calibri Light"/>
+          <w:sz w:val="22"/>
+          <w:szCs w:val="22"/>
+        </w:rPr>
+        <w:t xml:space="preserve">nota </w:t>
+      </w:r>
+      <w:r>
+        <w:rPr>
+          <w:rFonts w:ascii="Calibri Light" w:eastAsia="Calibri Light" w:hAnsi="Calibri Light" w:cs="Calibri Light"/>
+          <w:sz w:val="22"/>
+          <w:szCs w:val="22"/>
+        </w:rPr>
+        <w:t>mínimo</w:t>
+      </w:r>
+      <w:proofErr w:type="gramEnd"/>
+      <w:r>
+        <w:rPr>
+          <w:rFonts w:ascii="Calibri Light" w:eastAsia="Calibri Light" w:hAnsi="Calibri Light" w:cs="Calibri Light"/>
+          <w:sz w:val="22"/>
+          <w:szCs w:val="22"/>
+        </w:rPr>
+        <w:t xml:space="preserve"> a llegar al </w:t>
       </w:r>
       <w:r>
         <w:rPr>
@@ -3891,7 +3882,6 @@
       </w:pPr>
       <w:bookmarkStart w:id="7" w:name="_Toc897269477"/>
       <w:r>
-        <w:lastRenderedPageBreak/>
         <w:t xml:space="preserve">4.4 </w:t>
       </w:r>
       <w:r>
@@ -4008,7 +3998,23 @@
           <w:sz w:val="22"/>
           <w:szCs w:val="22"/>
         </w:rPr>
-        <w:t xml:space="preserve">Hacer algún incremento de cara a la siguiente </w:t>
+        <w:t>Hacer a</w:t>
+      </w:r>
+      <w:r>
+        <w:rPr>
+          <w:rFonts w:ascii="Calibri Light" w:eastAsia="Calibri Light" w:hAnsi="Calibri Light" w:cs="Calibri Light"/>
+          <w:sz w:val="22"/>
+          <w:szCs w:val="22"/>
+        </w:rPr>
+        <w:t xml:space="preserve">l menos una tarea </w:t>
+      </w:r>
+      <w:r>
+        <w:rPr>
+          <w:rFonts w:ascii="Calibri Light" w:eastAsia="Calibri Light" w:hAnsi="Calibri Light" w:cs="Calibri Light"/>
+          <w:sz w:val="22"/>
+          <w:szCs w:val="22"/>
+        </w:rPr>
+        <w:t xml:space="preserve">de cara a la siguiente </w:t>
       </w:r>
       <w:proofErr w:type="spellStart"/>
       <w:r>
@@ -4120,7 +4126,15 @@
           <w:sz w:val="22"/>
           <w:szCs w:val="22"/>
         </w:rPr>
-        <w:t xml:space="preserve"> ir teniendo una cantidad mínima de cara al de D04, pero en vista de que no serán revisados en </w:t>
+        <w:t xml:space="preserve"> ir teniendo una cantidad mínima de cara al de D04</w:t>
+      </w:r>
+      <w:r>
+        <w:rPr>
+          <w:rFonts w:ascii="Calibri Light" w:eastAsia="Calibri Light" w:hAnsi="Calibri Light" w:cs="Calibri Light"/>
+          <w:sz w:val="22"/>
+          <w:szCs w:val="22"/>
+        </w:rPr>
+        <w:t xml:space="preserve">, 2 por </w:t>
       </w:r>
       <w:proofErr w:type="spellStart"/>
       <w:r>
@@ -4138,6 +4152,32 @@
           <w:sz w:val="22"/>
           <w:szCs w:val="22"/>
         </w:rPr>
+        <w:t xml:space="preserve"> up para conseguir llegar al 7</w:t>
+      </w:r>
+      <w:r>
+        <w:rPr>
+          <w:rFonts w:ascii="Calibri Light" w:eastAsia="Calibri Light" w:hAnsi="Calibri Light" w:cs="Calibri Light"/>
+          <w:sz w:val="22"/>
+          <w:szCs w:val="22"/>
+        </w:rPr>
+        <w:t xml:space="preserve">, pero en vista de que no serán revisados en </w:t>
+      </w:r>
+      <w:proofErr w:type="spellStart"/>
+      <w:r>
+        <w:rPr>
+          <w:rFonts w:ascii="Calibri Light" w:eastAsia="Calibri Light" w:hAnsi="Calibri Light" w:cs="Calibri Light"/>
+          <w:sz w:val="22"/>
+          <w:szCs w:val="22"/>
+        </w:rPr>
+        <w:t>follow</w:t>
+      </w:r>
+      <w:proofErr w:type="spellEnd"/>
+      <w:r>
+        <w:rPr>
+          <w:rFonts w:ascii="Calibri Light" w:eastAsia="Calibri Light" w:hAnsi="Calibri Light" w:cs="Calibri Light"/>
+          <w:sz w:val="22"/>
+          <w:szCs w:val="22"/>
+        </w:rPr>
         <w:t xml:space="preserve"> ups hasta llegar al 5, los </w:t>
       </w:r>
       <w:proofErr w:type="spellStart"/>
@@ -4325,39 +4365,18 @@
     <w:p>
       <w:pPr>
         <w:pStyle w:val="Ttulo2"/>
-        <w:rPr>
-          <w:lang w:val="en-US"/>
-        </w:rPr>
       </w:pPr>
       <w:bookmarkStart w:id="8" w:name="_Toc1221319935"/>
       <w:r>
-        <w:rPr>
-          <w:lang w:val="en-US"/>
-        </w:rPr>
-        <w:lastRenderedPageBreak/>
         <w:t>4.</w:t>
       </w:r>
       <w:r>
-        <w:rPr>
-          <w:lang w:val="en-US"/>
-        </w:rPr>
         <w:t>5</w:t>
       </w:r>
       <w:r>
-        <w:rPr>
-          <w:lang w:val="en-US"/>
-        </w:rPr>
-        <w:t xml:space="preserve"> Política de </w:t>
-      </w:r>
-      <w:proofErr w:type="spellStart"/>
-      <w:r>
-        <w:rPr>
-          <w:lang w:val="en-US"/>
-        </w:rPr>
-        <w:t>recompensas</w:t>
+        <w:t xml:space="preserve"> Política de recompensas</w:t>
       </w:r>
       <w:bookmarkEnd w:id="8"/>
-      <w:proofErr w:type="spellEnd"/>
     </w:p>
     <w:p>
       <w:r>
@@ -4406,88 +4425,251 @@
     <w:p>
       <w:pPr>
         <w:pStyle w:val="Ttulo2"/>
-        <w:rPr>
-          <w:lang w:val="en-GB"/>
-        </w:rPr>
       </w:pPr>
       <w:bookmarkStart w:id="9" w:name="_Toc849428601"/>
       <w:r>
-        <w:rPr>
-          <w:lang w:val="en-GB"/>
-        </w:rPr>
-        <w:lastRenderedPageBreak/>
         <w:t>4.</w:t>
       </w:r>
       <w:r>
-        <w:rPr>
-          <w:lang w:val="en-GB"/>
-        </w:rPr>
         <w:t>6</w:t>
       </w:r>
       <w:r>
-        <w:rPr>
-          <w:lang w:val="en-GB"/>
-        </w:rPr>
         <w:t xml:space="preserve"> </w:t>
       </w:r>
       <w:r>
-        <w:rPr>
-          <w:lang w:val="en-GB"/>
-        </w:rPr>
-        <w:t xml:space="preserve">Política de </w:t>
+        <w:t>Política de inactivos</w:t>
+      </w:r>
+      <w:bookmarkEnd w:id="9"/>
+    </w:p>
+    <w:p>
+      <w:pPr>
+        <w:rPr>
+          <w:rFonts w:eastAsia="Calibri Light" w:cs="Calibri Light"/>
+        </w:rPr>
+      </w:pPr>
+      <w:r>
+        <w:rPr>
+          <w:rFonts w:eastAsia="Calibri Light" w:cs="Calibri Light"/>
+        </w:rPr>
+        <w:t>D</w:t>
+      </w:r>
+      <w:r>
+        <w:rPr>
+          <w:rFonts w:eastAsia="Calibri Light" w:cs="Calibri Light"/>
+        </w:rPr>
+        <w:t xml:space="preserve">ía de deuda: </w:t>
+      </w:r>
+      <w:r>
+        <w:rPr>
+          <w:rFonts w:eastAsia="Calibri Light" w:cs="Calibri Light"/>
+        </w:rPr>
+        <w:t>La/a</w:t>
+      </w:r>
+      <w:r>
+        <w:rPr>
+          <w:rFonts w:eastAsia="Calibri Light" w:cs="Calibri Light"/>
+        </w:rPr>
+        <w:t>s persona</w:t>
+      </w:r>
+      <w:r>
+        <w:rPr>
+          <w:rFonts w:eastAsia="Calibri Light" w:cs="Calibri Light"/>
+        </w:rPr>
+        <w:t>/as que peor hayan trabajado deberán poner el precio equivalente a un menú para sus compañeros que mejor han trabajado</w:t>
+      </w:r>
+      <w:r>
+        <w:rPr>
+          <w:rFonts w:eastAsia="Calibri Light" w:cs="Calibri Light"/>
+        </w:rPr>
+        <w:t>.</w:t>
+      </w:r>
+    </w:p>
+    <w:p>
+      <w:pPr>
+        <w:rPr>
+          <w:rFonts w:ascii="Calibri Light" w:eastAsia="Calibri Light" w:hAnsi="Calibri Light" w:cs="Calibri Light"/>
+          <w:sz w:val="22"/>
+          <w:szCs w:val="22"/>
+        </w:rPr>
+      </w:pPr>
+    </w:p>
+    <w:p>
+      <w:r>
+        <w:br w:type="page"/>
+      </w:r>
+    </w:p>
+    <w:p>
+      <w:pPr>
+        <w:pStyle w:val="Ttulo2"/>
+      </w:pPr>
+      <w:bookmarkStart w:id="10" w:name="_Toc805253805"/>
+      <w:r>
+        <w:t>4.</w:t>
+      </w:r>
+      <w:r>
+        <w:t>7</w:t>
+      </w:r>
+      <w:r>
+        <w:t xml:space="preserve"> </w:t>
+      </w:r>
+      <w:r>
+        <w:t>Política de despido</w:t>
+      </w:r>
+      <w:bookmarkEnd w:id="10"/>
+    </w:p>
+    <w:p>
+      <w:pPr>
+        <w:rPr>
+          <w:rFonts w:eastAsia="Calibri Light" w:cs="Calibri Light"/>
+          <w:sz w:val="22"/>
+          <w:szCs w:val="22"/>
+        </w:rPr>
+      </w:pPr>
+      <w:r>
+        <w:rPr>
+          <w:rFonts w:eastAsia="Calibri Light" w:cs="Calibri Light"/>
+          <w:sz w:val="22"/>
+          <w:szCs w:val="22"/>
+        </w:rPr>
+        <w:t xml:space="preserve">La reiteración en </w:t>
+      </w:r>
+      <w:r>
+        <w:rPr>
+          <w:rFonts w:eastAsia="Calibri Light" w:cs="Calibri Light"/>
+          <w:sz w:val="22"/>
+          <w:szCs w:val="22"/>
+        </w:rPr>
+        <w:t>las f</w:t>
+      </w:r>
+      <w:r>
+        <w:rPr>
+          <w:rFonts w:eastAsia="Calibri Light" w:cs="Calibri Light"/>
+          <w:sz w:val="22"/>
+          <w:szCs w:val="22"/>
+        </w:rPr>
+        <w:t xml:space="preserve">altas, cometer faltas graves </w:t>
+      </w:r>
+      <w:r>
+        <w:rPr>
+          <w:rFonts w:eastAsia="Calibri Light" w:cs="Calibri Light"/>
+          <w:sz w:val="22"/>
+          <w:szCs w:val="22"/>
+        </w:rPr>
+        <w:t>y la nula intención en arreglar la situación</w:t>
+      </w:r>
+      <w:r>
+        <w:rPr>
+          <w:rFonts w:eastAsia="Calibri Light" w:cs="Calibri Light"/>
+          <w:sz w:val="22"/>
+          <w:szCs w:val="22"/>
+        </w:rPr>
+        <w:t xml:space="preserve"> conllevará a una reunión donde principalmente los otros 4 miembros decidirán si finalmente </w:t>
+      </w:r>
+      <w:r>
+        <w:rPr>
+          <w:rFonts w:eastAsia="Calibri Light" w:cs="Calibri Light"/>
+          <w:sz w:val="22"/>
+          <w:szCs w:val="22"/>
+        </w:rPr>
+        <w:t>se realiza el despido, en caso positivo se procederá con el despido y un consecuente aviso a los profesores.</w:t>
+      </w:r>
+    </w:p>
+    <w:p>
+      <w:pPr>
+        <w:rPr>
+          <w:rFonts w:eastAsia="Calibri Light" w:cs="Calibri Light"/>
+          <w:sz w:val="22"/>
+          <w:szCs w:val="22"/>
+        </w:rPr>
+      </w:pPr>
+      <w:r>
+        <w:rPr>
+          <w:rFonts w:eastAsia="Calibri Light" w:cs="Calibri Light"/>
+          <w:sz w:val="22"/>
+          <w:szCs w:val="22"/>
+        </w:rPr>
+        <w:t>Casos límite:</w:t>
+      </w:r>
+    </w:p>
+    <w:p>
+      <w:pPr>
+        <w:rPr>
+          <w:rFonts w:eastAsia="Calibri Light" w:cs="Calibri Light"/>
+          <w:sz w:val="22"/>
+          <w:szCs w:val="22"/>
+        </w:rPr>
+      </w:pPr>
+      <w:r>
+        <w:rPr>
+          <w:rFonts w:eastAsia="Calibri Light" w:cs="Calibri Light"/>
+          <w:sz w:val="22"/>
+          <w:szCs w:val="22"/>
+        </w:rPr>
+        <w:t xml:space="preserve">Una persona que una vez no ha cumplido con su objetivo de tener lo mínimo para la </w:t>
+      </w:r>
+      <w:proofErr w:type="gramStart"/>
+      <w:r>
+        <w:rPr>
+          <w:rFonts w:eastAsia="Calibri Light" w:cs="Calibri Light"/>
+          <w:sz w:val="22"/>
+          <w:szCs w:val="22"/>
+        </w:rPr>
+        <w:t>entrega</w:t>
+      </w:r>
+      <w:proofErr w:type="gramEnd"/>
+      <w:r>
+        <w:rPr>
+          <w:rFonts w:eastAsia="Calibri Light" w:cs="Calibri Light"/>
+          <w:sz w:val="22"/>
+          <w:szCs w:val="22"/>
+        </w:rPr>
+        <w:t xml:space="preserve"> pero ha sido por una fuerza mayor no será despedida, se le podría penalizar con más tareas pero no recurriríamos al despido hasta que sea algo reiterativo.</w:t>
+      </w:r>
+    </w:p>
+    <w:p>
+      <w:pPr>
+        <w:rPr>
+          <w:rFonts w:eastAsia="Calibri Light" w:cs="Calibri Light"/>
+          <w:sz w:val="22"/>
+          <w:szCs w:val="22"/>
+        </w:rPr>
+      </w:pPr>
+      <w:r>
+        <w:rPr>
+          <w:rFonts w:eastAsia="Calibri Light" w:cs="Calibri Light"/>
+          <w:sz w:val="22"/>
+          <w:szCs w:val="22"/>
+        </w:rPr>
+        <w:t xml:space="preserve">Una persona que realice su trabajo al final, aunque no haya cumplido con el incremento por </w:t>
       </w:r>
       <w:proofErr w:type="spellStart"/>
       <w:r>
         <w:rPr>
-          <w:lang w:val="en-GB"/>
-        </w:rPr>
-        <w:t>inactivos</w:t>
-      </w:r>
-      <w:bookmarkEnd w:id="9"/>
+          <w:rFonts w:eastAsia="Calibri Light" w:cs="Calibri Light"/>
+          <w:sz w:val="22"/>
+          <w:szCs w:val="22"/>
+        </w:rPr>
+        <w:t>follow</w:t>
+      </w:r>
       <w:proofErr w:type="spellEnd"/>
-    </w:p>
-    <w:p>
-      <w:pPr>
+      <w:r>
         <w:rPr>
           <w:rFonts w:eastAsia="Calibri Light" w:cs="Calibri Light"/>
-        </w:rPr>
-      </w:pPr>
-      <w:r>
+          <w:sz w:val="22"/>
+          <w:szCs w:val="22"/>
+        </w:rPr>
+        <w:t xml:space="preserve"> up, si ha podido completar sus tareas sin afectar a otro compañero antes de la entrega no será despedido.</w:t>
+      </w:r>
+    </w:p>
+    <w:p>
+      <w:pPr>
         <w:rPr>
           <w:rFonts w:eastAsia="Calibri Light" w:cs="Calibri Light"/>
-        </w:rPr>
-        <w:t>D</w:t>
-      </w:r>
-      <w:r>
-        <w:rPr>
-          <w:rFonts w:eastAsia="Calibri Light" w:cs="Calibri Light"/>
-        </w:rPr>
-        <w:t xml:space="preserve">ía de deuda: </w:t>
-      </w:r>
-      <w:r>
-        <w:rPr>
-          <w:rFonts w:eastAsia="Calibri Light" w:cs="Calibri Light"/>
-        </w:rPr>
-        <w:t>La/a</w:t>
-      </w:r>
-      <w:r>
-        <w:rPr>
-          <w:rFonts w:eastAsia="Calibri Light" w:cs="Calibri Light"/>
-        </w:rPr>
-        <w:t>s persona</w:t>
-      </w:r>
-      <w:r>
-        <w:rPr>
-          <w:rFonts w:eastAsia="Calibri Light" w:cs="Calibri Light"/>
-        </w:rPr>
-        <w:t>/as que peor hayan trabajado deberán poner el precio equivalente a un menú para sus compañeros que mejor han trabajado</w:t>
-      </w:r>
-      <w:r>
-        <w:rPr>
-          <w:rFonts w:eastAsia="Calibri Light" w:cs="Calibri Light"/>
-        </w:rPr>
-        <w:t>.</w:t>
-      </w:r>
+          <w:sz w:val="22"/>
+          <w:szCs w:val="22"/>
+          <w:u w:val="single"/>
+        </w:rPr>
+      </w:pPr>
     </w:p>
     <w:p>
       <w:pPr>
@@ -4507,120 +4689,6 @@
       <w:pPr>
         <w:pStyle w:val="Ttulo2"/>
         <w:rPr>
-          <w:lang w:val="en-GB"/>
-        </w:rPr>
-      </w:pPr>
-      <w:bookmarkStart w:id="10" w:name="_Toc805253805"/>
-      <w:r>
-        <w:rPr>
-          <w:lang w:val="en-GB"/>
-        </w:rPr>
-        <w:lastRenderedPageBreak/>
-        <w:t>4.</w:t>
-      </w:r>
-      <w:r>
-        <w:rPr>
-          <w:lang w:val="en-GB"/>
-        </w:rPr>
-        <w:t>7</w:t>
-      </w:r>
-      <w:r>
-        <w:rPr>
-          <w:lang w:val="en-GB"/>
-        </w:rPr>
-        <w:t xml:space="preserve"> </w:t>
-      </w:r>
-      <w:r>
-        <w:rPr>
-          <w:lang w:val="en-GB"/>
-        </w:rPr>
-        <w:t xml:space="preserve">Política de </w:t>
-      </w:r>
-      <w:proofErr w:type="spellStart"/>
-      <w:r>
-        <w:rPr>
-          <w:lang w:val="en-GB"/>
-        </w:rPr>
-        <w:t>despido</w:t>
-      </w:r>
-      <w:bookmarkEnd w:id="10"/>
-      <w:proofErr w:type="spellEnd"/>
-    </w:p>
-    <w:p>
-      <w:pPr>
-        <w:rPr>
-          <w:rFonts w:eastAsia="Calibri Light" w:cs="Calibri Light"/>
-          <w:sz w:val="22"/>
-          <w:szCs w:val="22"/>
-        </w:rPr>
-      </w:pPr>
-      <w:r>
-        <w:rPr>
-          <w:rFonts w:eastAsia="Calibri Light" w:cs="Calibri Light"/>
-          <w:sz w:val="22"/>
-          <w:szCs w:val="22"/>
-        </w:rPr>
-        <w:t xml:space="preserve">La reiteración en </w:t>
-      </w:r>
-      <w:r>
-        <w:rPr>
-          <w:rFonts w:eastAsia="Calibri Light" w:cs="Calibri Light"/>
-          <w:sz w:val="22"/>
-          <w:szCs w:val="22"/>
-        </w:rPr>
-        <w:t>las f</w:t>
-      </w:r>
-      <w:r>
-        <w:rPr>
-          <w:rFonts w:eastAsia="Calibri Light" w:cs="Calibri Light"/>
-          <w:sz w:val="22"/>
-          <w:szCs w:val="22"/>
-        </w:rPr>
-        <w:t xml:space="preserve">altas, cometer faltas graves </w:t>
-      </w:r>
-      <w:r>
-        <w:rPr>
-          <w:rFonts w:eastAsia="Calibri Light" w:cs="Calibri Light"/>
-          <w:sz w:val="22"/>
-          <w:szCs w:val="22"/>
-        </w:rPr>
-        <w:t>y la nula intención en arreglar la situación</w:t>
-      </w:r>
-      <w:r>
-        <w:rPr>
-          <w:rFonts w:eastAsia="Calibri Light" w:cs="Calibri Light"/>
-          <w:sz w:val="22"/>
-          <w:szCs w:val="22"/>
-        </w:rPr>
-        <w:t xml:space="preserve"> conllevará a una reunión donde principalmente los otros 4 miembros decidirán si finalmente </w:t>
-      </w:r>
-      <w:r>
-        <w:rPr>
-          <w:rFonts w:eastAsia="Calibri Light" w:cs="Calibri Light"/>
-          <w:sz w:val="22"/>
-          <w:szCs w:val="22"/>
-        </w:rPr>
-        <w:t>se realiza el despido, en caso positivo se procederá con el despido y un consecuente aviso a los profesores.</w:t>
-      </w:r>
-    </w:p>
-    <w:p>
-      <w:pPr>
-        <w:rPr>
-          <w:rFonts w:ascii="Calibri Light" w:eastAsia="Calibri Light" w:hAnsi="Calibri Light" w:cs="Calibri Light"/>
-          <w:sz w:val="22"/>
-          <w:szCs w:val="22"/>
-        </w:rPr>
-      </w:pPr>
-    </w:p>
-    <w:p>
-      <w:r>
-        <w:br w:type="page"/>
-      </w:r>
-    </w:p>
-    <w:p>
-      <w:pPr>
-        <w:pStyle w:val="Ttulo2"/>
-        <w:rPr>
           <w:rFonts w:ascii="Calibri Light" w:eastAsia="Calibri Light" w:hAnsi="Calibri Light" w:cs="Calibri Light"/>
           <w:sz w:val="22"/>
           <w:szCs w:val="22"/>
@@ -4628,7 +4696,6 @@
       </w:pPr>
       <w:bookmarkStart w:id="11" w:name="_Toc169330730"/>
       <w:r>
-        <w:lastRenderedPageBreak/>
         <w:t>4.8 Firmas</w:t>
       </w:r>
       <w:bookmarkEnd w:id="11"/>
@@ -4816,6 +4883,7 @@
       <w:r>
         <w:rPr>
           <w:rFonts w:ascii="Aptos" w:eastAsia="Aptos" w:hAnsi="Aptos" w:cs="Aptos"/>
+          <w:noProof/>
           <w:sz w:val="22"/>
           <w:szCs w:val="22"/>
         </w:rPr>
@@ -5065,190 +5133,179 @@
           <w:rFonts w:ascii="Aptos Display" w:eastAsia="Aptos Display" w:hAnsi="Aptos Display" w:cs="Aptos Display"/>
           <w:sz w:val="32"/>
           <w:szCs w:val="32"/>
+        </w:rPr>
+      </w:pPr>
+      <w:bookmarkStart w:id="12" w:name="_Toc1331449981"/>
+      <w:r>
+        <w:t xml:space="preserve">5. </w:t>
+      </w:r>
+      <w:r>
+        <w:t>Conclusiones</w:t>
+      </w:r>
+      <w:bookmarkEnd w:id="12"/>
+    </w:p>
+    <w:p>
+      <w:pPr>
+        <w:rPr>
+          <w:rFonts w:ascii="Aptos" w:eastAsia="Aptos" w:hAnsi="Aptos" w:cs="Aptos"/>
+          <w:color w:val="000000" w:themeColor="text1"/>
+          <w:sz w:val="22"/>
+          <w:szCs w:val="22"/>
+        </w:rPr>
+      </w:pPr>
+      <w:r>
+        <w:rPr>
+          <w:rFonts w:ascii="Aptos" w:eastAsia="Aptos" w:hAnsi="Aptos" w:cs="Aptos"/>
+          <w:color w:val="000000" w:themeColor="text1"/>
+          <w:sz w:val="22"/>
+          <w:szCs w:val="22"/>
+        </w:rPr>
+        <w:t xml:space="preserve">En </w:t>
+      </w:r>
+      <w:r>
+        <w:rPr>
+          <w:rFonts w:ascii="Aptos" w:eastAsia="Aptos" w:hAnsi="Aptos" w:cs="Aptos"/>
+          <w:color w:val="000000" w:themeColor="text1"/>
+          <w:sz w:val="22"/>
+          <w:szCs w:val="22"/>
+        </w:rPr>
+        <w:t>conclusión,</w:t>
+      </w:r>
+      <w:r>
+        <w:rPr>
+          <w:rFonts w:ascii="Aptos" w:eastAsia="Aptos" w:hAnsi="Aptos" w:cs="Aptos"/>
+          <w:color w:val="000000" w:themeColor="text1"/>
+          <w:sz w:val="22"/>
+          <w:szCs w:val="22"/>
+        </w:rPr>
+        <w:t xml:space="preserve"> esperamos</w:t>
+      </w:r>
+      <w:r>
+        <w:rPr>
+          <w:rFonts w:ascii="Aptos" w:eastAsia="Aptos" w:hAnsi="Aptos" w:cs="Aptos"/>
+          <w:color w:val="000000" w:themeColor="text1"/>
+          <w:sz w:val="22"/>
+          <w:szCs w:val="22"/>
+        </w:rPr>
+        <w:t xml:space="preserve"> poder r</w:t>
+      </w:r>
+      <w:r>
+        <w:rPr>
+          <w:rFonts w:ascii="Aptos" w:eastAsia="Aptos" w:hAnsi="Aptos" w:cs="Aptos"/>
+          <w:color w:val="000000" w:themeColor="text1"/>
+          <w:sz w:val="22"/>
+          <w:szCs w:val="22"/>
+        </w:rPr>
+        <w:t>ealizar con éxito el proyecto poniendo a prueba y mejorando nuestras habilidades como ingenieros softwar</w:t>
+      </w:r>
+      <w:r>
+        <w:rPr>
+          <w:rFonts w:ascii="Aptos" w:eastAsia="Aptos" w:hAnsi="Aptos" w:cs="Aptos"/>
+          <w:color w:val="000000" w:themeColor="text1"/>
+          <w:sz w:val="22"/>
+          <w:szCs w:val="22"/>
+        </w:rPr>
+        <w:t>e, con el objetivo de al igual que el cuatrimestre anterior conseguir aprobar la asigna</w:t>
+      </w:r>
+      <w:r>
+        <w:rPr>
+          <w:rFonts w:ascii="Aptos" w:eastAsia="Aptos" w:hAnsi="Aptos" w:cs="Aptos"/>
+          <w:color w:val="000000" w:themeColor="text1"/>
+          <w:sz w:val="22"/>
+          <w:szCs w:val="22"/>
+        </w:rPr>
+        <w:t xml:space="preserve">tura con éxito. Tenemos la intención </w:t>
+      </w:r>
+      <w:r>
+        <w:rPr>
+          <w:rFonts w:ascii="Aptos" w:eastAsia="Aptos" w:hAnsi="Aptos" w:cs="Aptos"/>
+          <w:color w:val="000000" w:themeColor="text1"/>
+          <w:sz w:val="22"/>
+          <w:szCs w:val="22"/>
+        </w:rPr>
+        <w:t>de seguir con el mismo bue</w:t>
+      </w:r>
+      <w:r>
+        <w:rPr>
+          <w:rFonts w:ascii="Aptos" w:eastAsia="Aptos" w:hAnsi="Aptos" w:cs="Aptos"/>
+          <w:color w:val="000000" w:themeColor="text1"/>
+          <w:sz w:val="22"/>
+          <w:szCs w:val="22"/>
+        </w:rPr>
+        <w:t xml:space="preserve">n ambiente de trabajo que </w:t>
+      </w:r>
+      <w:r>
+        <w:rPr>
+          <w:rFonts w:ascii="Aptos" w:eastAsia="Aptos" w:hAnsi="Aptos" w:cs="Aptos"/>
+          <w:color w:val="000000" w:themeColor="text1"/>
+          <w:sz w:val="22"/>
+          <w:szCs w:val="22"/>
+        </w:rPr>
+        <w:t>caracterizó el</w:t>
+      </w:r>
+      <w:r>
+        <w:rPr>
+          <w:rFonts w:ascii="Aptos" w:eastAsia="Aptos" w:hAnsi="Aptos" w:cs="Aptos"/>
+          <w:color w:val="000000" w:themeColor="text1"/>
+          <w:sz w:val="22"/>
+          <w:szCs w:val="22"/>
+        </w:rPr>
+        <w:t xml:space="preserve"> proyecto anterior y una ética de trabajo</w:t>
+      </w:r>
+      <w:r>
+        <w:rPr>
+          <w:rFonts w:ascii="Aptos" w:eastAsia="Aptos" w:hAnsi="Aptos" w:cs="Aptos"/>
+          <w:color w:val="000000" w:themeColor="text1"/>
+          <w:sz w:val="22"/>
+          <w:szCs w:val="22"/>
+        </w:rPr>
+        <w:t xml:space="preserve"> buena. A pesar de tener castigos, premios y la posibilidad de despidos</w:t>
+      </w:r>
+      <w:r>
+        <w:rPr>
+          <w:rFonts w:ascii="Aptos" w:eastAsia="Aptos" w:hAnsi="Aptos" w:cs="Aptos"/>
+          <w:color w:val="000000" w:themeColor="text1"/>
+          <w:sz w:val="22"/>
+          <w:szCs w:val="22"/>
+        </w:rPr>
+        <w:t>, esperamos que con nuestro compromiso y entrega no sean necesario llegar a ellos y que</w:t>
+      </w:r>
+      <w:r>
+        <w:rPr>
+          <w:rFonts w:ascii="Aptos" w:eastAsia="Aptos" w:hAnsi="Aptos" w:cs="Aptos"/>
+          <w:color w:val="000000" w:themeColor="text1"/>
+          <w:sz w:val="22"/>
+          <w:szCs w:val="22"/>
+        </w:rPr>
+        <w:t xml:space="preserve"> las comidas sean un momento de disfrutar todos juntos</w:t>
+      </w:r>
+      <w:r>
+        <w:rPr>
+          <w:rFonts w:ascii="Aptos" w:eastAsia="Aptos" w:hAnsi="Aptos" w:cs="Aptos"/>
+          <w:color w:val="000000" w:themeColor="text1"/>
+          <w:sz w:val="22"/>
+          <w:szCs w:val="22"/>
+        </w:rPr>
+        <w:t>, y el inicio pausado que hemos tenido quede en anécdota.</w:t>
+      </w:r>
+    </w:p>
+    <w:p>
+      <w:r>
+        <w:br w:type="page"/>
+      </w:r>
+    </w:p>
+    <w:p>
+      <w:pPr>
+        <w:pStyle w:val="Ttulo1"/>
+        <w:rPr>
           <w:lang w:val="en-US"/>
         </w:rPr>
       </w:pPr>
-      <w:bookmarkStart w:id="12" w:name="_Toc1331449981"/>
+      <w:bookmarkStart w:id="13" w:name="_Toc1668902041"/>
       <w:r>
         <w:rPr>
           <w:lang w:val="en-US"/>
         </w:rPr>
-        <w:lastRenderedPageBreak/>
-        <w:t xml:space="preserve">5. </w:t>
-      </w:r>
-      <w:proofErr w:type="spellStart"/>
-      <w:r>
-        <w:rPr>
-          <w:lang w:val="en-US"/>
-        </w:rPr>
-        <w:t>Conclusiones</w:t>
-      </w:r>
-      <w:bookmarkEnd w:id="12"/>
-      <w:proofErr w:type="spellEnd"/>
-    </w:p>
-    <w:p>
-      <w:pPr>
-        <w:rPr>
-          <w:rFonts w:ascii="Aptos" w:eastAsia="Aptos" w:hAnsi="Aptos" w:cs="Aptos"/>
-          <w:color w:val="000000" w:themeColor="text1"/>
-          <w:sz w:val="22"/>
-          <w:szCs w:val="22"/>
-        </w:rPr>
-      </w:pPr>
-      <w:r>
-        <w:rPr>
-          <w:rFonts w:ascii="Aptos" w:eastAsia="Aptos" w:hAnsi="Aptos" w:cs="Aptos"/>
-          <w:color w:val="000000" w:themeColor="text1"/>
-          <w:sz w:val="22"/>
-          <w:szCs w:val="22"/>
-        </w:rPr>
-        <w:t xml:space="preserve">En </w:t>
-      </w:r>
-      <w:r>
-        <w:rPr>
-          <w:rFonts w:ascii="Aptos" w:eastAsia="Aptos" w:hAnsi="Aptos" w:cs="Aptos"/>
-          <w:color w:val="000000" w:themeColor="text1"/>
-          <w:sz w:val="22"/>
-          <w:szCs w:val="22"/>
-        </w:rPr>
-        <w:t>conclusión,</w:t>
-      </w:r>
-      <w:r>
-        <w:rPr>
-          <w:rFonts w:ascii="Aptos" w:eastAsia="Aptos" w:hAnsi="Aptos" w:cs="Aptos"/>
-          <w:color w:val="000000" w:themeColor="text1"/>
-          <w:sz w:val="22"/>
-          <w:szCs w:val="22"/>
-        </w:rPr>
-        <w:t xml:space="preserve"> esperamos</w:t>
-      </w:r>
-      <w:r>
-        <w:rPr>
-          <w:rFonts w:ascii="Aptos" w:eastAsia="Aptos" w:hAnsi="Aptos" w:cs="Aptos"/>
-          <w:color w:val="000000" w:themeColor="text1"/>
-          <w:sz w:val="22"/>
-          <w:szCs w:val="22"/>
-        </w:rPr>
-        <w:t xml:space="preserve"> poder r</w:t>
-      </w:r>
-      <w:r>
-        <w:rPr>
-          <w:rFonts w:ascii="Aptos" w:eastAsia="Aptos" w:hAnsi="Aptos" w:cs="Aptos"/>
-          <w:color w:val="000000" w:themeColor="text1"/>
-          <w:sz w:val="22"/>
-          <w:szCs w:val="22"/>
-        </w:rPr>
-        <w:t>ealizar con éxito el proyecto poniendo a prueba y mejorando nuestras habilidades como ingenieros softwar</w:t>
-      </w:r>
-      <w:r>
-        <w:rPr>
-          <w:rFonts w:ascii="Aptos" w:eastAsia="Aptos" w:hAnsi="Aptos" w:cs="Aptos"/>
-          <w:color w:val="000000" w:themeColor="text1"/>
-          <w:sz w:val="22"/>
-          <w:szCs w:val="22"/>
-        </w:rPr>
-        <w:t>e, con el objetivo de al igual que el cuatrimestre anterior conseguir aprobar la asigna</w:t>
-      </w:r>
-      <w:r>
-        <w:rPr>
-          <w:rFonts w:ascii="Aptos" w:eastAsia="Aptos" w:hAnsi="Aptos" w:cs="Aptos"/>
-          <w:color w:val="000000" w:themeColor="text1"/>
-          <w:sz w:val="22"/>
-          <w:szCs w:val="22"/>
-        </w:rPr>
-        <w:t xml:space="preserve">tura con éxito. Tenemos la intención </w:t>
-      </w:r>
-      <w:r>
-        <w:rPr>
-          <w:rFonts w:ascii="Aptos" w:eastAsia="Aptos" w:hAnsi="Aptos" w:cs="Aptos"/>
-          <w:color w:val="000000" w:themeColor="text1"/>
-          <w:sz w:val="22"/>
-          <w:szCs w:val="22"/>
-        </w:rPr>
-        <w:t>de seguir con el mismo bue</w:t>
-      </w:r>
-      <w:r>
-        <w:rPr>
-          <w:rFonts w:ascii="Aptos" w:eastAsia="Aptos" w:hAnsi="Aptos" w:cs="Aptos"/>
-          <w:color w:val="000000" w:themeColor="text1"/>
-          <w:sz w:val="22"/>
-          <w:szCs w:val="22"/>
-        </w:rPr>
-        <w:t xml:space="preserve">n ambiente de trabajo que </w:t>
-      </w:r>
-      <w:r>
-        <w:rPr>
-          <w:rFonts w:ascii="Aptos" w:eastAsia="Aptos" w:hAnsi="Aptos" w:cs="Aptos"/>
-          <w:color w:val="000000" w:themeColor="text1"/>
-          <w:sz w:val="22"/>
-          <w:szCs w:val="22"/>
-        </w:rPr>
-        <w:t>caracterizó el</w:t>
-      </w:r>
-      <w:r>
-        <w:rPr>
-          <w:rFonts w:ascii="Aptos" w:eastAsia="Aptos" w:hAnsi="Aptos" w:cs="Aptos"/>
-          <w:color w:val="000000" w:themeColor="text1"/>
-          <w:sz w:val="22"/>
-          <w:szCs w:val="22"/>
-        </w:rPr>
-        <w:t xml:space="preserve"> proyecto anterior y una ética de trabajo</w:t>
-      </w:r>
-      <w:r>
-        <w:rPr>
-          <w:rFonts w:ascii="Aptos" w:eastAsia="Aptos" w:hAnsi="Aptos" w:cs="Aptos"/>
-          <w:color w:val="000000" w:themeColor="text1"/>
-          <w:sz w:val="22"/>
-          <w:szCs w:val="22"/>
-        </w:rPr>
-        <w:t xml:space="preserve"> buena. A pesar de tener castigos, premios y la posibilidad de despidos</w:t>
-      </w:r>
-      <w:r>
-        <w:rPr>
-          <w:rFonts w:ascii="Aptos" w:eastAsia="Aptos" w:hAnsi="Aptos" w:cs="Aptos"/>
-          <w:color w:val="000000" w:themeColor="text1"/>
-          <w:sz w:val="22"/>
-          <w:szCs w:val="22"/>
-        </w:rPr>
-        <w:t>, esperamos que con nuestro compromiso y entrega no sean necesario llegar a ellos y que</w:t>
-      </w:r>
-      <w:r>
-        <w:rPr>
-          <w:rFonts w:ascii="Aptos" w:eastAsia="Aptos" w:hAnsi="Aptos" w:cs="Aptos"/>
-          <w:color w:val="000000" w:themeColor="text1"/>
-          <w:sz w:val="22"/>
-          <w:szCs w:val="22"/>
-        </w:rPr>
-        <w:t xml:space="preserve"> las comidas sean un momento de disfrutar todos juntos</w:t>
-      </w:r>
-      <w:r>
-        <w:rPr>
-          <w:rFonts w:ascii="Aptos" w:eastAsia="Aptos" w:hAnsi="Aptos" w:cs="Aptos"/>
-          <w:color w:val="000000" w:themeColor="text1"/>
-          <w:sz w:val="22"/>
-          <w:szCs w:val="22"/>
-        </w:rPr>
-        <w:t>, y el inicio pausado que hemos tenido quede en anécdota.</w:t>
-      </w:r>
-    </w:p>
-    <w:p>
-      <w:r>
-        <w:br w:type="page"/>
-      </w:r>
-    </w:p>
-    <w:p>
-      <w:pPr>
-        <w:pStyle w:val="Ttulo1"/>
-        <w:rPr>
-          <w:lang w:val="en-US"/>
-        </w:rPr>
-      </w:pPr>
-      <w:bookmarkStart w:id="13" w:name="_Toc1668902041"/>
-      <w:r>
-        <w:rPr>
-          <w:lang w:val="en-US"/>
-        </w:rPr>
-        <w:lastRenderedPageBreak/>
         <w:t xml:space="preserve">6. </w:t>
       </w:r>
       <w:proofErr w:type="spellStart"/>
@@ -5276,15 +5333,7 @@
           <w:u w:val="single"/>
           <w:lang w:val="en-GB"/>
         </w:rPr>
-        <w:t>I</w:t>
-      </w:r>
-      <w:r>
-        <w:rPr>
-          <w:rFonts w:ascii="Calibri Light" w:eastAsia="Calibri Light" w:hAnsi="Calibri Light" w:cs="Calibri Light"/>
-          <w:u w:val="single"/>
-          <w:lang w:val="en-GB"/>
-        </w:rPr>
-        <w:t>ntentionally</w:t>
+        <w:t>Intentionally</w:t>
       </w:r>
       <w:r>
         <w:rPr>

</xml_diff>